<commit_message>
Finialisation du parcours de prestation definie
</commit_message>
<xml_diff>
--- a/doc/retraite_prestige_modifie.docx
+++ b/doc/retraite_prestige_modifie.docx
@@ -428,7 +428,7 @@
         <w:tab/>
         <w:tab/>
         <w:tab/>
-        <w:t>: 30 000 000.00 F CFA</w:t>
+        <w:t>: 500 000.00 F CFA</w:t>
       </w:r>
     </w:p>
     <w:p>
@@ -450,7 +450,7 @@
         <w:tab/>
         <w:tab/>
         <w:tab/>
-        <w:t>: 240 000.00 F CFA</w:t>
+        <w:t>: 450 000.00 F CFA</w:t>
       </w:r>
     </w:p>
     <w:p>
@@ -472,7 +472,7 @@
         <w:tab/>
         <w:tab/>
         <w:tab/>
-        <w:t>: 44 400 000.00 F CFA</w:t>
+        <w:t>: 27 500 000.00 F CFA</w:t>
       </w:r>
     </w:p>
     <w:p>
@@ -495,7 +495,7 @@
         <w:t xml:space="preserve"> </w:t>
         <w:tab/>
         <w:tab/>
-        <w:t>: 48 797 455.60 F CFA</w:t>
+        <w:t>: 28 592 393.30 F CFA</w:t>
       </w:r>
     </w:p>
     <w:p>
@@ -517,7 +517,7 @@
         <w:tab/>
         <w:tab/>
         <w:tab/>
-        <w:t>: 4 397 455.60 F CFA</w:t>
+        <w:t>: 1 092 393.30 F CFA</w:t>
       </w:r>
     </w:p>
     <w:p>
@@ -606,7 +606,7 @@
         <w:tab/>
         <w:tab/>
         <w:tab/>
-        <w:t>: 6 ans</w:t>
+        <w:t>: 4 ans</w:t>
       </w:r>
     </w:p>
     <w:p>
@@ -628,7 +628,7 @@
         <w:tab/>
         <w:tab/>
         <w:tab/>
-        <w:t>: 30 000 000.00 F CFA</w:t>
+        <w:t>: 500 000.00 F CFA</w:t>
       </w:r>
     </w:p>
     <w:p>
@@ -650,7 +650,7 @@
         <w:tab/>
         <w:tab/>
         <w:tab/>
-        <w:t>: 240 000.00 F CFA</w:t>
+        <w:t>: 450 000.00 F CFA</w:t>
       </w:r>
     </w:p>
     <w:p>
@@ -672,7 +672,7 @@
         <w:tab/>
         <w:tab/>
         <w:tab/>
-        <w:t>: 47 280 000.00 F CFA</w:t>
+        <w:t>: 22 100 000.00 F CFA</w:t>
       </w:r>
     </w:p>
     <w:p>
@@ -695,7 +695,7 @@
         <w:t xml:space="preserve"> </w:t>
         <w:tab/>
         <w:tab/>
-        <w:t>: 53 292 963.90 F CFA</w:t>
+        <w:t>: 22 575 505.50 F CFA</w:t>
       </w:r>
     </w:p>
     <w:p>
@@ -715,7 +715,7 @@
         <w:tab/>
         <w:tab/>
         <w:tab/>
-        <w:t>: 6 012 963.90 F CFA</w:t>
+        <w:t>: 475 505.50 F CFA</w:t>
       </w:r>
     </w:p>
     <w:sectPr>

</xml_diff>